<commit_message>
Inserindo Manual do Usuário e Atualizando REQF 4
</commit_message>
<xml_diff>
--- a/Documentação/DOC Requisitos/Requisito Funcional 4 (REQF4).docx
+++ b/Documentação/DOC Requisitos/Requisito Funcional 4 (REQF4).docx
@@ -81,19 +81,38 @@
     <w:p>
       <w:pPr>
         <w:spacing w:after="160" w:line="259" w:lineRule="auto"/>
-        <w:rPr>
-          <w:rFonts w:ascii="Aptos" w:hAnsi="Aptos"/>
-          <w:sz w:val="24"/>
-          <w:szCs w:val="24"/>
-        </w:rPr>
-      </w:pPr>
-      <w:r>
-        <w:rPr>
-          <w:rFonts w:ascii="Aptos" w:hAnsi="Aptos"/>
-          <w:sz w:val="24"/>
-          <w:szCs w:val="24"/>
-        </w:rPr>
-        <w:t>Como um usuário do sistema em busca de autoaperfeiçoamento e progresso, Eu desejo uma visualização clara e abrangente do meu progresso ao longo da jornada do herói, Para ter uma compreensão detalhada das tarefas concluídas e em andamento, mantendo-me motivado e focado em meus objetivos.</w:t>
+        <w:jc w:val="both"/>
+        <w:rPr>
+          <w:rFonts w:ascii="Aptos" w:hAnsi="Aptos"/>
+          <w:sz w:val="24"/>
+          <w:szCs w:val="24"/>
+        </w:rPr>
+      </w:pPr>
+      <w:r>
+        <w:rPr>
+          <w:rFonts w:ascii="Aptos" w:hAnsi="Aptos"/>
+          <w:sz w:val="24"/>
+          <w:szCs w:val="24"/>
+        </w:rPr>
+        <w:t xml:space="preserve">Como um usuário do sistema em busca de autoaperfeiçoamento e progresso, </w:t>
+      </w:r>
+      <w:proofErr w:type="gramStart"/>
+      <w:r>
+        <w:rPr>
+          <w:rFonts w:ascii="Aptos" w:hAnsi="Aptos"/>
+          <w:sz w:val="24"/>
+          <w:szCs w:val="24"/>
+        </w:rPr>
+        <w:t>Eu</w:t>
+      </w:r>
+      <w:proofErr w:type="gramEnd"/>
+      <w:r>
+        <w:rPr>
+          <w:rFonts w:ascii="Aptos" w:hAnsi="Aptos"/>
+          <w:sz w:val="24"/>
+          <w:szCs w:val="24"/>
+        </w:rPr>
+        <w:t xml:space="preserve"> desejo uma visualização clara e abrangente do meu progresso ao longo da jornada do herói, Para ter uma compreensão detalhada das tarefas concluídas e em andamento, mantendo-me motivado e focado em meus objetivos.</w:t>
       </w:r>
     </w:p>
     <w:p>
@@ -377,13 +396,148 @@
     </w:p>
     <w:p>
       <w:pPr>
-        <w:jc w:val="both"/>
-        <w:rPr>
-          <w:rFonts w:ascii="Aptos" w:hAnsi="Aptos"/>
-          <w:sz w:val="24"/>
-          <w:szCs w:val="24"/>
-        </w:rPr>
-      </w:pPr>
+        <w:numPr>
+          <w:ilvl w:val="0"/>
+          <w:numId w:val="26"/>
+        </w:numPr>
+        <w:spacing w:after="160" w:line="259" w:lineRule="auto"/>
+        <w:rPr>
+          <w:rFonts w:ascii="Aptos" w:hAnsi="Aptos"/>
+          <w:b/>
+          <w:bCs/>
+          <w:sz w:val="24"/>
+          <w:szCs w:val="24"/>
+        </w:rPr>
+      </w:pPr>
+      <w:r>
+        <w:rPr>
+          <w:rFonts w:ascii="Aptos" w:hAnsi="Aptos"/>
+          <w:b/>
+          <w:bCs/>
+          <w:sz w:val="24"/>
+          <w:szCs w:val="24"/>
+        </w:rPr>
+        <w:t xml:space="preserve">Interface </w:t>
+      </w:r>
+      <w:r>
+        <w:rPr>
+          <w:rFonts w:ascii="Aptos" w:hAnsi="Aptos"/>
+          <w:b/>
+          <w:bCs/>
+          <w:sz w:val="24"/>
+          <w:szCs w:val="24"/>
+        </w:rPr>
+        <w:t>L</w:t>
+      </w:r>
+      <w:r>
+        <w:rPr>
+          <w:rFonts w:ascii="Aptos" w:hAnsi="Aptos"/>
+          <w:b/>
+          <w:bCs/>
+          <w:sz w:val="24"/>
+          <w:szCs w:val="24"/>
+        </w:rPr>
+        <w:t xml:space="preserve">údica de </w:t>
+      </w:r>
+      <w:r>
+        <w:rPr>
+          <w:rFonts w:ascii="Aptos" w:hAnsi="Aptos"/>
+          <w:b/>
+          <w:bCs/>
+          <w:sz w:val="24"/>
+          <w:szCs w:val="24"/>
+        </w:rPr>
+        <w:t>P</w:t>
+      </w:r>
+      <w:r>
+        <w:rPr>
+          <w:rFonts w:ascii="Aptos" w:hAnsi="Aptos"/>
+          <w:b/>
+          <w:bCs/>
+          <w:sz w:val="24"/>
+          <w:szCs w:val="24"/>
+        </w:rPr>
+        <w:t>rogresso</w:t>
+      </w:r>
+      <w:r>
+        <w:rPr>
+          <w:rFonts w:ascii="Aptos" w:hAnsi="Aptos"/>
+          <w:b/>
+          <w:bCs/>
+          <w:sz w:val="24"/>
+          <w:szCs w:val="24"/>
+        </w:rPr>
+        <w:t>:</w:t>
+      </w:r>
+    </w:p>
+    <w:p>
+      <w:pPr>
+        <w:numPr>
+          <w:ilvl w:val="1"/>
+          <w:numId w:val="26"/>
+        </w:numPr>
+        <w:spacing w:after="160" w:line="259" w:lineRule="auto"/>
+        <w:rPr>
+          <w:rFonts w:ascii="Aptos" w:hAnsi="Aptos"/>
+          <w:sz w:val="24"/>
+          <w:szCs w:val="24"/>
+        </w:rPr>
+      </w:pPr>
+      <w:r>
+        <w:rPr>
+          <w:rFonts w:ascii="Aptos" w:hAnsi="Aptos"/>
+          <w:sz w:val="24"/>
+          <w:szCs w:val="24"/>
+        </w:rPr>
+        <w:t>O sistema deve apresentar ao usuário</w:t>
+      </w:r>
+      <w:r>
+        <w:rPr>
+          <w:rFonts w:ascii="Aptos" w:hAnsi="Aptos"/>
+          <w:sz w:val="24"/>
+          <w:szCs w:val="24"/>
+        </w:rPr>
+        <w:t xml:space="preserve"> a porcentagem de conclusão de sua jornada</w:t>
+      </w:r>
+      <w:r>
+        <w:rPr>
+          <w:rFonts w:ascii="Aptos" w:hAnsi="Aptos"/>
+          <w:sz w:val="24"/>
+          <w:szCs w:val="24"/>
+        </w:rPr>
+        <w:t>.</w:t>
+      </w:r>
+    </w:p>
+    <w:p>
+      <w:pPr>
+        <w:numPr>
+          <w:ilvl w:val="1"/>
+          <w:numId w:val="26"/>
+        </w:numPr>
+        <w:spacing w:after="160" w:line="259" w:lineRule="auto"/>
+        <w:rPr>
+          <w:rFonts w:ascii="Aptos" w:hAnsi="Aptos"/>
+          <w:sz w:val="24"/>
+          <w:szCs w:val="24"/>
+        </w:rPr>
+      </w:pPr>
+      <w:r>
+        <w:rPr>
+          <w:rFonts w:ascii="Aptos" w:hAnsi="Aptos"/>
+          <w:sz w:val="24"/>
+          <w:szCs w:val="24"/>
+        </w:rPr>
+        <w:lastRenderedPageBreak/>
+        <w:t>O usuário deve visualizar em tempo real o percurso do seu personagem durante a conclusão das ta</w:t>
+      </w:r>
+      <w:r>
+        <w:rPr>
+          <w:rFonts w:ascii="Aptos" w:hAnsi="Aptos"/>
+          <w:sz w:val="24"/>
+          <w:szCs w:val="24"/>
+        </w:rPr>
+        <w:t>refas.</w:t>
+      </w:r>
     </w:p>
     <w:p>
       <w:pPr>
@@ -489,16 +643,27 @@
           <w:sz w:val="24"/>
           <w:szCs w:val="24"/>
         </w:rPr>
-        <w:t xml:space="preserve"> através de uma porcentagem de conclusão</w:t>
-      </w:r>
-      <w:r>
-        <w:rPr>
-          <w:rFonts w:ascii="Aptos" w:hAnsi="Aptos"/>
-          <w:bCs/>
-          <w:sz w:val="24"/>
-          <w:szCs w:val="24"/>
-        </w:rPr>
-        <w:t>.</w:t>
+        <w:t xml:space="preserve"> através de uma porcentagem </w:t>
+      </w:r>
+      <w:proofErr w:type="gramStart"/>
+      <w:r>
+        <w:rPr>
+          <w:rFonts w:ascii="Aptos" w:hAnsi="Aptos"/>
+          <w:bCs/>
+          <w:sz w:val="24"/>
+          <w:szCs w:val="24"/>
+        </w:rPr>
+        <w:t>a</w:t>
+      </w:r>
+      <w:proofErr w:type="gramEnd"/>
+      <w:r>
+        <w:rPr>
+          <w:rFonts w:ascii="Aptos" w:hAnsi="Aptos"/>
+          <w:bCs/>
+          <w:sz w:val="24"/>
+          <w:szCs w:val="24"/>
+        </w:rPr>
+        <w:t xml:space="preserve"> medida que as tarefas são concluídas.</w:t>
       </w:r>
     </w:p>
     <w:p>
@@ -522,7 +687,25 @@
           <w:sz w:val="24"/>
           <w:szCs w:val="24"/>
         </w:rPr>
-        <w:t xml:space="preserve">Pontuação </w:t>
+        <w:t>Po</w:t>
+      </w:r>
+      <w:r>
+        <w:rPr>
+          <w:rFonts w:ascii="Aptos" w:hAnsi="Aptos"/>
+          <w:bCs/>
+          <w:sz w:val="24"/>
+          <w:szCs w:val="24"/>
+        </w:rPr>
+        <w:t>rcentagem</w:t>
+      </w:r>
+      <w:r>
+        <w:rPr>
+          <w:rFonts w:ascii="Aptos" w:hAnsi="Aptos"/>
+          <w:bCs/>
+          <w:sz w:val="24"/>
+          <w:szCs w:val="24"/>
+        </w:rPr>
+        <w:t xml:space="preserve"> </w:t>
       </w:r>
       <w:r>
         <w:rPr>
@@ -560,17 +743,6 @@
         </w:rPr>
         <w:t>.</w:t>
       </w:r>
-    </w:p>
-    <w:p>
-      <w:pPr>
-        <w:ind w:left="708"/>
-        <w:rPr>
-          <w:rFonts w:ascii="Aptos" w:hAnsi="Aptos"/>
-          <w:bCs/>
-          <w:sz w:val="24"/>
-          <w:szCs w:val="24"/>
-        </w:rPr>
-      </w:pPr>
     </w:p>
     <w:p>
       <w:pPr>
@@ -1105,29 +1277,8 @@
     </w:p>
     <w:p>
       <w:pPr>
-        <w:ind w:firstLine="708"/>
-        <w:rPr>
-          <w:rFonts w:ascii="Aptos" w:hAnsi="Aptos"/>
-          <w:bCs/>
-          <w:sz w:val="24"/>
-          <w:szCs w:val="24"/>
-        </w:rPr>
-      </w:pPr>
-    </w:p>
-    <w:p>
-      <w:pPr>
-        <w:ind w:firstLine="708"/>
-        <w:rPr>
-          <w:rFonts w:ascii="Aptos" w:hAnsi="Aptos"/>
-          <w:bCs/>
-          <w:sz w:val="24"/>
-          <w:szCs w:val="24"/>
-        </w:rPr>
-      </w:pPr>
-    </w:p>
-    <w:p>
-      <w:pPr>
-        <w:ind w:firstLine="708"/>
+        <w:pStyle w:val="PargrafodaLista"/>
+        <w:ind w:left="1440"/>
         <w:rPr>
           <w:rFonts w:ascii="Aptos" w:hAnsi="Aptos"/>
           <w:bCs/>
@@ -1204,8 +1355,20 @@
           <w:szCs w:val="24"/>
         </w:rPr>
         <w:lastRenderedPageBreak/>
-        <w:t>Front-end</w:t>
-      </w:r>
+        <w:t>Front-</w:t>
+      </w:r>
+      <w:proofErr w:type="spellStart"/>
+      <w:r>
+        <w:rPr>
+          <w:rFonts w:ascii="Aptos" w:eastAsia="Times New Roman" w:hAnsi="Aptos"/>
+          <w:b/>
+          <w:color w:val="000000"/>
+          <w:sz w:val="24"/>
+          <w:szCs w:val="24"/>
+        </w:rPr>
+        <w:t>end</w:t>
+      </w:r>
+      <w:proofErr w:type="spellEnd"/>
     </w:p>
     <w:p>
       <w:pPr>
@@ -2280,7 +2443,7 @@
   <w:abstractNum w:abstractNumId="4" w15:restartNumberingAfterBreak="0">
     <w:nsid w:val="1E7E0B2C"/>
     <w:multiLevelType w:val="multilevel"/>
-    <w:tmpl w:val="6FB615D2"/>
+    <w:tmpl w:val="88B8840E"/>
     <w:lvl w:ilvl="0">
       <w:start w:val="1"/>
       <w:numFmt w:val="decimal"/>
@@ -2292,6 +2455,10 @@
         </w:tabs>
         <w:ind w:left="720" w:hanging="360"/>
       </w:pPr>
+      <w:rPr>
+        <w:b w:val="0"/>
+        <w:bCs w:val="0"/>
+      </w:rPr>
     </w:lvl>
     <w:lvl w:ilvl="1">
       <w:start w:val="1"/>

</xml_diff>

<commit_message>
Revert "Inserindo Manual do Usuário e Atualizando REQF 4"
This reverts commit 183795248ec6c6e22b3a81ac0767d2597fd848cd.
</commit_message>
<xml_diff>
--- a/Documentação/DOC Requisitos/Requisito Funcional 4 (REQF4).docx
+++ b/Documentação/DOC Requisitos/Requisito Funcional 4 (REQF4).docx
@@ -81,38 +81,19 @@
     <w:p>
       <w:pPr>
         <w:spacing w:after="160" w:line="259" w:lineRule="auto"/>
-        <w:jc w:val="both"/>
-        <w:rPr>
-          <w:rFonts w:ascii="Aptos" w:hAnsi="Aptos"/>
-          <w:sz w:val="24"/>
-          <w:szCs w:val="24"/>
-        </w:rPr>
-      </w:pPr>
-      <w:r>
-        <w:rPr>
-          <w:rFonts w:ascii="Aptos" w:hAnsi="Aptos"/>
-          <w:sz w:val="24"/>
-          <w:szCs w:val="24"/>
-        </w:rPr>
-        <w:t xml:space="preserve">Como um usuário do sistema em busca de autoaperfeiçoamento e progresso, </w:t>
-      </w:r>
-      <w:proofErr w:type="gramStart"/>
-      <w:r>
-        <w:rPr>
-          <w:rFonts w:ascii="Aptos" w:hAnsi="Aptos"/>
-          <w:sz w:val="24"/>
-          <w:szCs w:val="24"/>
-        </w:rPr>
-        <w:t>Eu</w:t>
-      </w:r>
-      <w:proofErr w:type="gramEnd"/>
-      <w:r>
-        <w:rPr>
-          <w:rFonts w:ascii="Aptos" w:hAnsi="Aptos"/>
-          <w:sz w:val="24"/>
-          <w:szCs w:val="24"/>
-        </w:rPr>
-        <w:t xml:space="preserve"> desejo uma visualização clara e abrangente do meu progresso ao longo da jornada do herói, Para ter uma compreensão detalhada das tarefas concluídas e em andamento, mantendo-me motivado e focado em meus objetivos.</w:t>
+        <w:rPr>
+          <w:rFonts w:ascii="Aptos" w:hAnsi="Aptos"/>
+          <w:sz w:val="24"/>
+          <w:szCs w:val="24"/>
+        </w:rPr>
+      </w:pPr>
+      <w:r>
+        <w:rPr>
+          <w:rFonts w:ascii="Aptos" w:hAnsi="Aptos"/>
+          <w:sz w:val="24"/>
+          <w:szCs w:val="24"/>
+        </w:rPr>
+        <w:t>Como um usuário do sistema em busca de autoaperfeiçoamento e progresso, Eu desejo uma visualização clara e abrangente do meu progresso ao longo da jornada do herói, Para ter uma compreensão detalhada das tarefas concluídas e em andamento, mantendo-me motivado e focado em meus objetivos.</w:t>
       </w:r>
     </w:p>
     <w:p>
@@ -396,148 +377,13 @@
     </w:p>
     <w:p>
       <w:pPr>
-        <w:numPr>
-          <w:ilvl w:val="0"/>
-          <w:numId w:val="26"/>
-        </w:numPr>
-        <w:spacing w:after="160" w:line="259" w:lineRule="auto"/>
-        <w:rPr>
-          <w:rFonts w:ascii="Aptos" w:hAnsi="Aptos"/>
-          <w:b/>
-          <w:bCs/>
-          <w:sz w:val="24"/>
-          <w:szCs w:val="24"/>
-        </w:rPr>
-      </w:pPr>
-      <w:r>
-        <w:rPr>
-          <w:rFonts w:ascii="Aptos" w:hAnsi="Aptos"/>
-          <w:b/>
-          <w:bCs/>
-          <w:sz w:val="24"/>
-          <w:szCs w:val="24"/>
-        </w:rPr>
-        <w:t xml:space="preserve">Interface </w:t>
-      </w:r>
-      <w:r>
-        <w:rPr>
-          <w:rFonts w:ascii="Aptos" w:hAnsi="Aptos"/>
-          <w:b/>
-          <w:bCs/>
-          <w:sz w:val="24"/>
-          <w:szCs w:val="24"/>
-        </w:rPr>
-        <w:t>L</w:t>
-      </w:r>
-      <w:r>
-        <w:rPr>
-          <w:rFonts w:ascii="Aptos" w:hAnsi="Aptos"/>
-          <w:b/>
-          <w:bCs/>
-          <w:sz w:val="24"/>
-          <w:szCs w:val="24"/>
-        </w:rPr>
-        <w:t xml:space="preserve">údica de </w:t>
-      </w:r>
-      <w:r>
-        <w:rPr>
-          <w:rFonts w:ascii="Aptos" w:hAnsi="Aptos"/>
-          <w:b/>
-          <w:bCs/>
-          <w:sz w:val="24"/>
-          <w:szCs w:val="24"/>
-        </w:rPr>
-        <w:t>P</w:t>
-      </w:r>
-      <w:r>
-        <w:rPr>
-          <w:rFonts w:ascii="Aptos" w:hAnsi="Aptos"/>
-          <w:b/>
-          <w:bCs/>
-          <w:sz w:val="24"/>
-          <w:szCs w:val="24"/>
-        </w:rPr>
-        <w:t>rogresso</w:t>
-      </w:r>
-      <w:r>
-        <w:rPr>
-          <w:rFonts w:ascii="Aptos" w:hAnsi="Aptos"/>
-          <w:b/>
-          <w:bCs/>
-          <w:sz w:val="24"/>
-          <w:szCs w:val="24"/>
-        </w:rPr>
-        <w:t>:</w:t>
-      </w:r>
-    </w:p>
-    <w:p>
-      <w:pPr>
-        <w:numPr>
-          <w:ilvl w:val="1"/>
-          <w:numId w:val="26"/>
-        </w:numPr>
-        <w:spacing w:after="160" w:line="259" w:lineRule="auto"/>
-        <w:rPr>
-          <w:rFonts w:ascii="Aptos" w:hAnsi="Aptos"/>
-          <w:sz w:val="24"/>
-          <w:szCs w:val="24"/>
-        </w:rPr>
-      </w:pPr>
-      <w:r>
-        <w:rPr>
-          <w:rFonts w:ascii="Aptos" w:hAnsi="Aptos"/>
-          <w:sz w:val="24"/>
-          <w:szCs w:val="24"/>
-        </w:rPr>
-        <w:t>O sistema deve apresentar ao usuário</w:t>
-      </w:r>
-      <w:r>
-        <w:rPr>
-          <w:rFonts w:ascii="Aptos" w:hAnsi="Aptos"/>
-          <w:sz w:val="24"/>
-          <w:szCs w:val="24"/>
-        </w:rPr>
-        <w:t xml:space="preserve"> a porcentagem de conclusão de sua jornada</w:t>
-      </w:r>
-      <w:r>
-        <w:rPr>
-          <w:rFonts w:ascii="Aptos" w:hAnsi="Aptos"/>
-          <w:sz w:val="24"/>
-          <w:szCs w:val="24"/>
-        </w:rPr>
-        <w:t>.</w:t>
-      </w:r>
-    </w:p>
-    <w:p>
-      <w:pPr>
-        <w:numPr>
-          <w:ilvl w:val="1"/>
-          <w:numId w:val="26"/>
-        </w:numPr>
-        <w:spacing w:after="160" w:line="259" w:lineRule="auto"/>
-        <w:rPr>
-          <w:rFonts w:ascii="Aptos" w:hAnsi="Aptos"/>
-          <w:sz w:val="24"/>
-          <w:szCs w:val="24"/>
-        </w:rPr>
-      </w:pPr>
-      <w:r>
-        <w:rPr>
-          <w:rFonts w:ascii="Aptos" w:hAnsi="Aptos"/>
-          <w:sz w:val="24"/>
-          <w:szCs w:val="24"/>
-        </w:rPr>
-        <w:lastRenderedPageBreak/>
-        <w:t>O usuário deve visualizar em tempo real o percurso do seu personagem durante a conclusão das ta</w:t>
-      </w:r>
-      <w:r>
-        <w:rPr>
-          <w:rFonts w:ascii="Aptos" w:hAnsi="Aptos"/>
-          <w:sz w:val="24"/>
-          <w:szCs w:val="24"/>
-        </w:rPr>
-        <w:t>refas.</w:t>
-      </w:r>
+        <w:jc w:val="both"/>
+        <w:rPr>
+          <w:rFonts w:ascii="Aptos" w:hAnsi="Aptos"/>
+          <w:sz w:val="24"/>
+          <w:szCs w:val="24"/>
+        </w:rPr>
+      </w:pPr>
     </w:p>
     <w:p>
       <w:pPr>
@@ -643,27 +489,16 @@
           <w:sz w:val="24"/>
           <w:szCs w:val="24"/>
         </w:rPr>
-        <w:t xml:space="preserve"> através de uma porcentagem </w:t>
-      </w:r>
-      <w:proofErr w:type="gramStart"/>
-      <w:r>
-        <w:rPr>
-          <w:rFonts w:ascii="Aptos" w:hAnsi="Aptos"/>
-          <w:bCs/>
-          <w:sz w:val="24"/>
-          <w:szCs w:val="24"/>
-        </w:rPr>
-        <w:t>a</w:t>
-      </w:r>
-      <w:proofErr w:type="gramEnd"/>
-      <w:r>
-        <w:rPr>
-          <w:rFonts w:ascii="Aptos" w:hAnsi="Aptos"/>
-          <w:bCs/>
-          <w:sz w:val="24"/>
-          <w:szCs w:val="24"/>
-        </w:rPr>
-        <w:t xml:space="preserve"> medida que as tarefas são concluídas.</w:t>
+        <w:t xml:space="preserve"> através de uma porcentagem de conclusão</w:t>
+      </w:r>
+      <w:r>
+        <w:rPr>
+          <w:rFonts w:ascii="Aptos" w:hAnsi="Aptos"/>
+          <w:bCs/>
+          <w:sz w:val="24"/>
+          <w:szCs w:val="24"/>
+        </w:rPr>
+        <w:t>.</w:t>
       </w:r>
     </w:p>
     <w:p>
@@ -687,25 +522,7 @@
           <w:sz w:val="24"/>
           <w:szCs w:val="24"/>
         </w:rPr>
-        <w:t>Po</w:t>
-      </w:r>
-      <w:r>
-        <w:rPr>
-          <w:rFonts w:ascii="Aptos" w:hAnsi="Aptos"/>
-          <w:bCs/>
-          <w:sz w:val="24"/>
-          <w:szCs w:val="24"/>
-        </w:rPr>
-        <w:t>rcentagem</w:t>
-      </w:r>
-      <w:r>
-        <w:rPr>
-          <w:rFonts w:ascii="Aptos" w:hAnsi="Aptos"/>
-          <w:bCs/>
-          <w:sz w:val="24"/>
-          <w:szCs w:val="24"/>
-        </w:rPr>
-        <w:t xml:space="preserve"> </w:t>
+        <w:t xml:space="preserve">Pontuação </w:t>
       </w:r>
       <w:r>
         <w:rPr>
@@ -743,6 +560,17 @@
         </w:rPr>
         <w:t>.</w:t>
       </w:r>
+    </w:p>
+    <w:p>
+      <w:pPr>
+        <w:ind w:left="708"/>
+        <w:rPr>
+          <w:rFonts w:ascii="Aptos" w:hAnsi="Aptos"/>
+          <w:bCs/>
+          <w:sz w:val="24"/>
+          <w:szCs w:val="24"/>
+        </w:rPr>
+      </w:pPr>
     </w:p>
     <w:p>
       <w:pPr>
@@ -1277,8 +1105,29 @@
     </w:p>
     <w:p>
       <w:pPr>
-        <w:pStyle w:val="PargrafodaLista"/>
-        <w:ind w:left="1440"/>
+        <w:ind w:firstLine="708"/>
+        <w:rPr>
+          <w:rFonts w:ascii="Aptos" w:hAnsi="Aptos"/>
+          <w:bCs/>
+          <w:sz w:val="24"/>
+          <w:szCs w:val="24"/>
+        </w:rPr>
+      </w:pPr>
+    </w:p>
+    <w:p>
+      <w:pPr>
+        <w:ind w:firstLine="708"/>
+        <w:rPr>
+          <w:rFonts w:ascii="Aptos" w:hAnsi="Aptos"/>
+          <w:bCs/>
+          <w:sz w:val="24"/>
+          <w:szCs w:val="24"/>
+        </w:rPr>
+      </w:pPr>
+    </w:p>
+    <w:p>
+      <w:pPr>
+        <w:ind w:firstLine="708"/>
         <w:rPr>
           <w:rFonts w:ascii="Aptos" w:hAnsi="Aptos"/>
           <w:bCs/>
@@ -1355,20 +1204,8 @@
           <w:szCs w:val="24"/>
         </w:rPr>
         <w:lastRenderedPageBreak/>
-        <w:t>Front-</w:t>
-      </w:r>
-      <w:proofErr w:type="spellStart"/>
-      <w:r>
-        <w:rPr>
-          <w:rFonts w:ascii="Aptos" w:eastAsia="Times New Roman" w:hAnsi="Aptos"/>
-          <w:b/>
-          <w:color w:val="000000"/>
-          <w:sz w:val="24"/>
-          <w:szCs w:val="24"/>
-        </w:rPr>
-        <w:t>end</w:t>
-      </w:r>
-      <w:proofErr w:type="spellEnd"/>
+        <w:t>Front-end</w:t>
+      </w:r>
     </w:p>
     <w:p>
       <w:pPr>
@@ -2443,7 +2280,7 @@
   <w:abstractNum w:abstractNumId="4" w15:restartNumberingAfterBreak="0">
     <w:nsid w:val="1E7E0B2C"/>
     <w:multiLevelType w:val="multilevel"/>
-    <w:tmpl w:val="88B8840E"/>
+    <w:tmpl w:val="6FB615D2"/>
     <w:lvl w:ilvl="0">
       <w:start w:val="1"/>
       <w:numFmt w:val="decimal"/>
@@ -2455,10 +2292,6 @@
         </w:tabs>
         <w:ind w:left="720" w:hanging="360"/>
       </w:pPr>
-      <w:rPr>
-        <w:b w:val="0"/>
-        <w:bCs w:val="0"/>
-      </w:rPr>
     </w:lvl>
     <w:lvl w:ilvl="1">
       <w:start w:val="1"/>

</xml_diff>